<commit_message>
Update Problem Statement - Warrior's Adventure.docx
Aggiunta di: regole, scenari e requistiti funzionali e non
</commit_message>
<xml_diff>
--- a/Deliverables/Documents/Problem Statement - Warrior's Adventure.docx
+++ b/Deliverables/Documents/Problem Statement - Warrior's Adventure.docx
@@ -438,10 +438,7 @@
         <w:jc w:val="both"/>
       </w:pPr>
       <w:r>
-        <w:t>Vitalità</w:t>
-      </w:r>
-      <w:r>
-        <w:t>: 100</w:t>
+        <w:t>Vitalità: 100</w:t>
       </w:r>
     </w:p>
     <w:p>
@@ -454,10 +451,7 @@
         <w:jc w:val="both"/>
       </w:pPr>
       <w:r>
-        <w:t>Difesa</w:t>
-      </w:r>
-      <w:r>
-        <w:t>: 50</w:t>
+        <w:t>Difesa: 50</w:t>
       </w:r>
     </w:p>
     <w:p>
@@ -470,10 +464,7 @@
         <w:jc w:val="both"/>
       </w:pPr>
       <w:r>
-        <w:t>Forza</w:t>
-      </w:r>
-      <w:r>
-        <w:t>: 75</w:t>
+        <w:t>Forza: 75</w:t>
       </w:r>
     </w:p>
     <w:p>
@@ -499,10 +490,7 @@
         <w:jc w:val="both"/>
       </w:pPr>
       <w:r>
-        <w:t>Vitalità</w:t>
-      </w:r>
-      <w:r>
-        <w:t>: 50</w:t>
+        <w:t>Vitalità: 50</w:t>
       </w:r>
     </w:p>
     <w:p>
@@ -515,10 +503,7 @@
         <w:jc w:val="both"/>
       </w:pPr>
       <w:r>
-        <w:t>Difesa</w:t>
-      </w:r>
-      <w:r>
-        <w:t>: 100</w:t>
+        <w:t>Difesa: 100</w:t>
       </w:r>
     </w:p>
     <w:p>
@@ -531,10 +516,7 @@
         <w:jc w:val="both"/>
       </w:pPr>
       <w:r>
-        <w:t>Forza</w:t>
-      </w:r>
-      <w:r>
-        <w:t>: 75</w:t>
+        <w:t>Forza: 75</w:t>
       </w:r>
     </w:p>
     <w:p>
@@ -547,15 +529,7 @@
         <w:jc w:val="both"/>
       </w:pPr>
       <w:r>
-        <w:t xml:space="preserve">Il livello massimo del </w:t>
-      </w:r>
-      <w:proofErr w:type="spellStart"/>
-      <w:r>
-        <w:t>pg</w:t>
-      </w:r>
-      <w:proofErr w:type="spellEnd"/>
-      <w:r>
-        <w:t xml:space="preserve"> è di 50.</w:t>
+        <w:t>Il livello massimo del pg è di 50.</w:t>
       </w:r>
     </w:p>
     <w:p>
@@ -682,13 +656,8 @@
         <w:jc w:val="both"/>
       </w:pPr>
       <w:r>
-        <w:t xml:space="preserve">Per ogni arma ci sono 10 livelli e le puoi comprare aumentando il livello del </w:t>
-      </w:r>
-      <w:proofErr w:type="spellStart"/>
-      <w:r>
-        <w:t>pg</w:t>
-      </w:r>
-      <w:proofErr w:type="spellEnd"/>
+        <w:t>Per ogni arma ci sono 10 livelli e le puoi comprare aumentando il livello del pg</w:t>
+      </w:r>
     </w:p>
     <w:p>
       <w:pPr>
@@ -798,13 +767,8 @@
         <w:jc w:val="both"/>
       </w:pPr>
       <w:r>
-        <w:t xml:space="preserve">Hanno un libello 5 livelli e si possono comprare aumentando il livello del </w:t>
-      </w:r>
-      <w:proofErr w:type="spellStart"/>
-      <w:r>
-        <w:t>pg</w:t>
-      </w:r>
-      <w:proofErr w:type="spellEnd"/>
+        <w:t>Hanno un libello 5 livelli e si possono comprare aumentando il livello del pg</w:t>
+      </w:r>
     </w:p>
     <w:p>
       <w:pPr>
@@ -829,23 +793,7 @@
         <w:jc w:val="both"/>
       </w:pPr>
       <w:r>
-        <w:t xml:space="preserve">Ogni mission avrà un numero causale di </w:t>
-      </w:r>
-      <w:proofErr w:type="spellStart"/>
-      <w:r>
-        <w:t>Encounter</w:t>
-      </w:r>
-      <w:proofErr w:type="spellEnd"/>
-      <w:r>
-        <w:t xml:space="preserve"> (scontri con cerature </w:t>
-      </w:r>
-      <w:proofErr w:type="spellStart"/>
-      <w:r>
-        <w:t>controlalte</w:t>
-      </w:r>
-      <w:proofErr w:type="spellEnd"/>
-      <w:r>
-        <w:t xml:space="preserve"> dal pc) che va da 2 a 6 scontri</w:t>
+        <w:t>Ogni mission avrà un numero causale di Encounter (scontri con cerature controlalte dal pc) che va da 2 a 6 scontri</w:t>
       </w:r>
     </w:p>
     <w:p>
@@ -857,8 +805,6 @@
         </w:numPr>
         <w:jc w:val="both"/>
       </w:pPr>
-      <w:bookmarkStart w:id="0" w:name="_GoBack"/>
-      <w:bookmarkEnd w:id="0"/>
     </w:p>
     <w:p>
       <w:pPr>
@@ -1214,6 +1160,30 @@
       <w:pPr>
         <w:jc w:val="both"/>
       </w:pPr>
+      <w:r>
+        <w:t>Scenario: Creazione gilda:</w:t>
+      </w:r>
+    </w:p>
+    <w:p>
+      <w:pPr>
+        <w:jc w:val="both"/>
+      </w:pPr>
+      <w:r>
+        <w:t>Scenario: Mission impossible:</w:t>
+      </w:r>
+    </w:p>
+    <w:p>
+      <w:pPr>
+        <w:jc w:val="both"/>
+      </w:pPr>
+      <w:r>
+        <w:t>Scenario: Creazione personaggio:</w:t>
+      </w:r>
+    </w:p>
+    <w:p>
+      <w:pPr>
+        <w:jc w:val="both"/>
+      </w:pPr>
     </w:p>
     <w:p>
       <w:pPr>
@@ -1244,44 +1214,174 @@
           <w:sz w:val="32"/>
           <w:szCs w:val="32"/>
         </w:rPr>
-        <w:t xml:space="preserve">3. </w:t>
-      </w:r>
-      <w:proofErr w:type="spellStart"/>
+        <w:t>3. Functional requirements</w:t>
+      </w:r>
       <w:r>
         <w:rPr>
           <w:sz w:val="32"/>
           <w:szCs w:val="32"/>
         </w:rPr>
-        <w:t>Functional</w:t>
-      </w:r>
-      <w:proofErr w:type="spellEnd"/>
-      <w:r>
+        <w:tab/>
+        <w:t xml:space="preserve"> </w:t>
+      </w:r>
+    </w:p>
+    <w:p>
+      <w:pPr>
+        <w:pStyle w:val="Paragrafoelenco"/>
+        <w:numPr>
+          <w:ilvl w:val="0"/>
+          <w:numId w:val="9"/>
+        </w:numPr>
+        <w:jc w:val="both"/>
+      </w:pPr>
+      <w:r>
+        <w:t xml:space="preserve">ogni giocatore può sfidare un altro giocatore </w:t>
+      </w:r>
+      <w:r>
+        <w:t>di +- 5 livelli dal suo</w:t>
+      </w:r>
+      <w:bookmarkStart w:id="0" w:name="_GoBack"/>
+      <w:bookmarkEnd w:id="0"/>
+    </w:p>
+    <w:p>
+      <w:pPr>
+        <w:pStyle w:val="Paragrafoelenco"/>
+        <w:numPr>
+          <w:ilvl w:val="0"/>
+          <w:numId w:val="9"/>
+        </w:numPr>
+        <w:jc w:val="both"/>
+      </w:pPr>
+      <w:r>
+        <w:t xml:space="preserve">ogni giocatore può creare una gilda </w:t>
+      </w:r>
+    </w:p>
+    <w:p>
+      <w:pPr>
+        <w:pStyle w:val="Paragrafoelenco"/>
+        <w:numPr>
+          <w:ilvl w:val="0"/>
+          <w:numId w:val="9"/>
+        </w:numPr>
+        <w:jc w:val="both"/>
+      </w:pPr>
+      <w:r>
+        <w:t>un giocatore può iscriversi e creare al massimo 3 personaggi</w:t>
+      </w:r>
+    </w:p>
+    <w:p>
+      <w:pPr>
+        <w:pStyle w:val="Paragrafoelenco"/>
+        <w:numPr>
+          <w:ilvl w:val="0"/>
+          <w:numId w:val="9"/>
+        </w:numPr>
+        <w:jc w:val="both"/>
+      </w:pPr>
+      <w:r>
+        <w:t>Un operatore può crare dei tornei e gestirli</w:t>
+      </w:r>
+    </w:p>
+    <w:p>
+      <w:pPr>
+        <w:pStyle w:val="Paragrafoelenco"/>
+        <w:numPr>
+          <w:ilvl w:val="0"/>
+          <w:numId w:val="9"/>
+        </w:numPr>
+        <w:jc w:val="both"/>
+      </w:pPr>
+    </w:p>
+    <w:p>
+      <w:pPr>
+        <w:jc w:val="both"/>
         <w:rPr>
           <w:sz w:val="32"/>
           <w:szCs w:val="32"/>
         </w:rPr>
-        <w:t xml:space="preserve"> </w:t>
-      </w:r>
-      <w:proofErr w:type="spellStart"/>
+      </w:pPr>
       <w:r>
         <w:rPr>
           <w:sz w:val="32"/>
           <w:szCs w:val="32"/>
         </w:rPr>
-        <w:t>requirements</w:t>
-      </w:r>
-      <w:proofErr w:type="spellEnd"/>
-      <w:r>
+        <w:t xml:space="preserve"> </w:t>
+      </w:r>
+    </w:p>
+    <w:p>
+      <w:pPr>
+        <w:jc w:val="both"/>
         <w:rPr>
           <w:sz w:val="32"/>
           <w:szCs w:val="32"/>
         </w:rPr>
+      </w:pPr>
+      <w:r>
+        <w:rPr>
+          <w:sz w:val="32"/>
+          <w:szCs w:val="32"/>
+        </w:rPr>
+        <w:t>4. Nonfunctional requirements</w:t>
+      </w:r>
+      <w:r>
+        <w:rPr>
+          <w:sz w:val="32"/>
+          <w:szCs w:val="32"/>
+        </w:rPr>
         <w:tab/>
         <w:t xml:space="preserve"> </w:t>
       </w:r>
     </w:p>
     <w:p>
       <w:pPr>
+        <w:pStyle w:val="Paragrafoelenco"/>
+        <w:numPr>
+          <w:ilvl w:val="0"/>
+          <w:numId w:val="10"/>
+        </w:numPr>
+        <w:jc w:val="both"/>
+        <w:rPr>
+          <w:sz w:val="28"/>
+          <w:szCs w:val="28"/>
+        </w:rPr>
+      </w:pPr>
+      <w:r>
+        <w:t>Il servere deve essere disponibile 24 ore su 24</w:t>
+      </w:r>
+    </w:p>
+    <w:p>
+      <w:pPr>
+        <w:pStyle w:val="Paragrafoelenco"/>
+        <w:numPr>
+          <w:ilvl w:val="0"/>
+          <w:numId w:val="10"/>
+        </w:numPr>
+        <w:jc w:val="both"/>
+        <w:rPr>
+          <w:sz w:val="28"/>
+          <w:szCs w:val="28"/>
+        </w:rPr>
+      </w:pPr>
+      <w:r>
+        <w:t>Il tempo di risposta deve essre inferiore a un secondo</w:t>
+      </w:r>
+    </w:p>
+    <w:p>
+      <w:pPr>
+        <w:pStyle w:val="Paragrafoelenco"/>
+        <w:numPr>
+          <w:ilvl w:val="0"/>
+          <w:numId w:val="10"/>
+        </w:numPr>
+        <w:jc w:val="both"/>
+        <w:rPr>
+          <w:sz w:val="28"/>
+          <w:szCs w:val="28"/>
+        </w:rPr>
+      </w:pPr>
+    </w:p>
+    <w:p>
+      <w:pPr>
         <w:jc w:val="both"/>
         <w:rPr>
           <w:sz w:val="32"/>
@@ -1293,55 +1393,58 @@
           <w:sz w:val="32"/>
           <w:szCs w:val="32"/>
         </w:rPr>
-        <w:t xml:space="preserve"> </w:t>
-      </w:r>
-    </w:p>
-    <w:p>
-      <w:pPr>
-        <w:jc w:val="both"/>
+        <w:lastRenderedPageBreak/>
+        <w:t>5. Target environment</w:t>
+      </w:r>
+      <w:r>
         <w:rPr>
           <w:sz w:val="32"/>
           <w:szCs w:val="32"/>
         </w:rPr>
-      </w:pPr>
-      <w:r>
+        <w:tab/>
+      </w:r>
+    </w:p>
+    <w:p>
+      <w:pPr>
+        <w:pStyle w:val="Paragrafoelenco"/>
+        <w:numPr>
+          <w:ilvl w:val="0"/>
+          <w:numId w:val="11"/>
+        </w:numPr>
+        <w:jc w:val="both"/>
         <w:rPr>
           <w:sz w:val="32"/>
           <w:szCs w:val="32"/>
         </w:rPr>
-        <w:t xml:space="preserve">4. </w:t>
-      </w:r>
-      <w:proofErr w:type="spellStart"/>
+      </w:pPr>
       <w:r>
         <w:rPr>
           <w:sz w:val="32"/>
           <w:szCs w:val="32"/>
         </w:rPr>
-        <w:t>Nonfunctional</w:t>
-      </w:r>
-      <w:proofErr w:type="spellEnd"/>
-      <w:r>
+        <w:t>Qualciasi cdispositivo dotato di browser (ridurre)</w:t>
+      </w:r>
+    </w:p>
+    <w:p>
+      <w:pPr>
+        <w:jc w:val="both"/>
         <w:rPr>
           <w:sz w:val="32"/>
           <w:szCs w:val="32"/>
         </w:rPr>
-        <w:t xml:space="preserve"> </w:t>
-      </w:r>
-      <w:proofErr w:type="spellStart"/>
+      </w:pPr>
       <w:r>
         <w:rPr>
           <w:sz w:val="32"/>
           <w:szCs w:val="32"/>
         </w:rPr>
-        <w:t>requirements</w:t>
-      </w:r>
-      <w:proofErr w:type="spellEnd"/>
+        <w:tab/>
+      </w:r>
       <w:r>
         <w:rPr>
           <w:sz w:val="32"/>
           <w:szCs w:val="32"/>
         </w:rPr>
-        <w:tab/>
         <w:t xml:space="preserve"> </w:t>
       </w:r>
     </w:p>
@@ -1359,71 +1462,6 @@
           <w:szCs w:val="32"/>
         </w:rPr>
         <w:t xml:space="preserve"> </w:t>
-      </w:r>
-    </w:p>
-    <w:p>
-      <w:pPr>
-        <w:jc w:val="both"/>
-        <w:rPr>
-          <w:sz w:val="32"/>
-          <w:szCs w:val="32"/>
-        </w:rPr>
-      </w:pPr>
-      <w:r>
-        <w:rPr>
-          <w:sz w:val="32"/>
-          <w:szCs w:val="32"/>
-        </w:rPr>
-        <w:t xml:space="preserve">5. Target </w:t>
-      </w:r>
-      <w:proofErr w:type="spellStart"/>
-      <w:r>
-        <w:rPr>
-          <w:sz w:val="32"/>
-          <w:szCs w:val="32"/>
-        </w:rPr>
-        <w:t>environment</w:t>
-      </w:r>
-      <w:proofErr w:type="spellEnd"/>
-      <w:r>
-        <w:rPr>
-          <w:sz w:val="32"/>
-          <w:szCs w:val="32"/>
-        </w:rPr>
-        <w:tab/>
-        <w:t xml:space="preserve"> </w:t>
-      </w:r>
-    </w:p>
-    <w:p>
-      <w:pPr>
-        <w:jc w:val="both"/>
-        <w:rPr>
-          <w:sz w:val="32"/>
-          <w:szCs w:val="32"/>
-        </w:rPr>
-      </w:pPr>
-      <w:r>
-        <w:rPr>
-          <w:sz w:val="32"/>
-          <w:szCs w:val="32"/>
-        </w:rPr>
-        <w:t xml:space="preserve"> </w:t>
-      </w:r>
-    </w:p>
-    <w:p>
-      <w:pPr>
-        <w:jc w:val="both"/>
-        <w:rPr>
-          <w:sz w:val="32"/>
-          <w:szCs w:val="32"/>
-        </w:rPr>
-      </w:pPr>
-      <w:r>
-        <w:rPr>
-          <w:sz w:val="32"/>
-          <w:szCs w:val="32"/>
-        </w:rPr>
-        <w:t>6. Deliverable &amp; deadlines</w:t>
       </w:r>
     </w:p>
     <w:sectPr>
@@ -1552,6 +1590,232 @@
     </w:lvl>
   </w:abstractNum>
   <w:abstractNum w:abstractNumId="1" w15:restartNumberingAfterBreak="0">
+    <w:nsid w:val="1CAB0941"/>
+    <w:multiLevelType w:val="hybridMultilevel"/>
+    <w:tmpl w:val="46908908"/>
+    <w:lvl w:ilvl="0" w:tplc="04100001">
+      <w:start w:val="1"/>
+      <w:numFmt w:val="bullet"/>
+      <w:lvlText w:val=""/>
+      <w:lvlJc w:val="left"/>
+      <w:pPr>
+        <w:ind w:left="720" w:hanging="360"/>
+      </w:pPr>
+      <w:rPr>
+        <w:rFonts w:ascii="Symbol" w:hAnsi="Symbol" w:hint="default"/>
+      </w:rPr>
+    </w:lvl>
+    <w:lvl w:ilvl="1" w:tplc="04100003" w:tentative="1">
+      <w:start w:val="1"/>
+      <w:numFmt w:val="bullet"/>
+      <w:lvlText w:val="o"/>
+      <w:lvlJc w:val="left"/>
+      <w:pPr>
+        <w:ind w:left="1440" w:hanging="360"/>
+      </w:pPr>
+      <w:rPr>
+        <w:rFonts w:ascii="Courier New" w:hAnsi="Courier New" w:cs="Courier New" w:hint="default"/>
+      </w:rPr>
+    </w:lvl>
+    <w:lvl w:ilvl="2" w:tplc="04100005" w:tentative="1">
+      <w:start w:val="1"/>
+      <w:numFmt w:val="bullet"/>
+      <w:lvlText w:val=""/>
+      <w:lvlJc w:val="left"/>
+      <w:pPr>
+        <w:ind w:left="2160" w:hanging="360"/>
+      </w:pPr>
+      <w:rPr>
+        <w:rFonts w:ascii="Wingdings" w:hAnsi="Wingdings" w:hint="default"/>
+      </w:rPr>
+    </w:lvl>
+    <w:lvl w:ilvl="3" w:tplc="04100001" w:tentative="1">
+      <w:start w:val="1"/>
+      <w:numFmt w:val="bullet"/>
+      <w:lvlText w:val=""/>
+      <w:lvlJc w:val="left"/>
+      <w:pPr>
+        <w:ind w:left="2880" w:hanging="360"/>
+      </w:pPr>
+      <w:rPr>
+        <w:rFonts w:ascii="Symbol" w:hAnsi="Symbol" w:hint="default"/>
+      </w:rPr>
+    </w:lvl>
+    <w:lvl w:ilvl="4" w:tplc="04100003" w:tentative="1">
+      <w:start w:val="1"/>
+      <w:numFmt w:val="bullet"/>
+      <w:lvlText w:val="o"/>
+      <w:lvlJc w:val="left"/>
+      <w:pPr>
+        <w:ind w:left="3600" w:hanging="360"/>
+      </w:pPr>
+      <w:rPr>
+        <w:rFonts w:ascii="Courier New" w:hAnsi="Courier New" w:cs="Courier New" w:hint="default"/>
+      </w:rPr>
+    </w:lvl>
+    <w:lvl w:ilvl="5" w:tplc="04100005" w:tentative="1">
+      <w:start w:val="1"/>
+      <w:numFmt w:val="bullet"/>
+      <w:lvlText w:val=""/>
+      <w:lvlJc w:val="left"/>
+      <w:pPr>
+        <w:ind w:left="4320" w:hanging="360"/>
+      </w:pPr>
+      <w:rPr>
+        <w:rFonts w:ascii="Wingdings" w:hAnsi="Wingdings" w:hint="default"/>
+      </w:rPr>
+    </w:lvl>
+    <w:lvl w:ilvl="6" w:tplc="04100001" w:tentative="1">
+      <w:start w:val="1"/>
+      <w:numFmt w:val="bullet"/>
+      <w:lvlText w:val=""/>
+      <w:lvlJc w:val="left"/>
+      <w:pPr>
+        <w:ind w:left="5040" w:hanging="360"/>
+      </w:pPr>
+      <w:rPr>
+        <w:rFonts w:ascii="Symbol" w:hAnsi="Symbol" w:hint="default"/>
+      </w:rPr>
+    </w:lvl>
+    <w:lvl w:ilvl="7" w:tplc="04100003" w:tentative="1">
+      <w:start w:val="1"/>
+      <w:numFmt w:val="bullet"/>
+      <w:lvlText w:val="o"/>
+      <w:lvlJc w:val="left"/>
+      <w:pPr>
+        <w:ind w:left="5760" w:hanging="360"/>
+      </w:pPr>
+      <w:rPr>
+        <w:rFonts w:ascii="Courier New" w:hAnsi="Courier New" w:cs="Courier New" w:hint="default"/>
+      </w:rPr>
+    </w:lvl>
+    <w:lvl w:ilvl="8" w:tplc="04100005" w:tentative="1">
+      <w:start w:val="1"/>
+      <w:numFmt w:val="bullet"/>
+      <w:lvlText w:val=""/>
+      <w:lvlJc w:val="left"/>
+      <w:pPr>
+        <w:ind w:left="6480" w:hanging="360"/>
+      </w:pPr>
+      <w:rPr>
+        <w:rFonts w:ascii="Wingdings" w:hAnsi="Wingdings" w:hint="default"/>
+      </w:rPr>
+    </w:lvl>
+  </w:abstractNum>
+  <w:abstractNum w:abstractNumId="2" w15:restartNumberingAfterBreak="0">
+    <w:nsid w:val="22A134EE"/>
+    <w:multiLevelType w:val="hybridMultilevel"/>
+    <w:tmpl w:val="9698D130"/>
+    <w:lvl w:ilvl="0" w:tplc="04100001">
+      <w:start w:val="1"/>
+      <w:numFmt w:val="bullet"/>
+      <w:lvlText w:val=""/>
+      <w:lvlJc w:val="left"/>
+      <w:pPr>
+        <w:ind w:left="789" w:hanging="360"/>
+      </w:pPr>
+      <w:rPr>
+        <w:rFonts w:ascii="Symbol" w:hAnsi="Symbol" w:hint="default"/>
+      </w:rPr>
+    </w:lvl>
+    <w:lvl w:ilvl="1" w:tplc="04100003" w:tentative="1">
+      <w:start w:val="1"/>
+      <w:numFmt w:val="bullet"/>
+      <w:lvlText w:val="o"/>
+      <w:lvlJc w:val="left"/>
+      <w:pPr>
+        <w:ind w:left="1509" w:hanging="360"/>
+      </w:pPr>
+      <w:rPr>
+        <w:rFonts w:ascii="Courier New" w:hAnsi="Courier New" w:cs="Courier New" w:hint="default"/>
+      </w:rPr>
+    </w:lvl>
+    <w:lvl w:ilvl="2" w:tplc="04100005" w:tentative="1">
+      <w:start w:val="1"/>
+      <w:numFmt w:val="bullet"/>
+      <w:lvlText w:val=""/>
+      <w:lvlJc w:val="left"/>
+      <w:pPr>
+        <w:ind w:left="2229" w:hanging="360"/>
+      </w:pPr>
+      <w:rPr>
+        <w:rFonts w:ascii="Wingdings" w:hAnsi="Wingdings" w:hint="default"/>
+      </w:rPr>
+    </w:lvl>
+    <w:lvl w:ilvl="3" w:tplc="04100001" w:tentative="1">
+      <w:start w:val="1"/>
+      <w:numFmt w:val="bullet"/>
+      <w:lvlText w:val=""/>
+      <w:lvlJc w:val="left"/>
+      <w:pPr>
+        <w:ind w:left="2949" w:hanging="360"/>
+      </w:pPr>
+      <w:rPr>
+        <w:rFonts w:ascii="Symbol" w:hAnsi="Symbol" w:hint="default"/>
+      </w:rPr>
+    </w:lvl>
+    <w:lvl w:ilvl="4" w:tplc="04100003" w:tentative="1">
+      <w:start w:val="1"/>
+      <w:numFmt w:val="bullet"/>
+      <w:lvlText w:val="o"/>
+      <w:lvlJc w:val="left"/>
+      <w:pPr>
+        <w:ind w:left="3669" w:hanging="360"/>
+      </w:pPr>
+      <w:rPr>
+        <w:rFonts w:ascii="Courier New" w:hAnsi="Courier New" w:cs="Courier New" w:hint="default"/>
+      </w:rPr>
+    </w:lvl>
+    <w:lvl w:ilvl="5" w:tplc="04100005" w:tentative="1">
+      <w:start w:val="1"/>
+      <w:numFmt w:val="bullet"/>
+      <w:lvlText w:val=""/>
+      <w:lvlJc w:val="left"/>
+      <w:pPr>
+        <w:ind w:left="4389" w:hanging="360"/>
+      </w:pPr>
+      <w:rPr>
+        <w:rFonts w:ascii="Wingdings" w:hAnsi="Wingdings" w:hint="default"/>
+      </w:rPr>
+    </w:lvl>
+    <w:lvl w:ilvl="6" w:tplc="04100001" w:tentative="1">
+      <w:start w:val="1"/>
+      <w:numFmt w:val="bullet"/>
+      <w:lvlText w:val=""/>
+      <w:lvlJc w:val="left"/>
+      <w:pPr>
+        <w:ind w:left="5109" w:hanging="360"/>
+      </w:pPr>
+      <w:rPr>
+        <w:rFonts w:ascii="Symbol" w:hAnsi="Symbol" w:hint="default"/>
+      </w:rPr>
+    </w:lvl>
+    <w:lvl w:ilvl="7" w:tplc="04100003" w:tentative="1">
+      <w:start w:val="1"/>
+      <w:numFmt w:val="bullet"/>
+      <w:lvlText w:val="o"/>
+      <w:lvlJc w:val="left"/>
+      <w:pPr>
+        <w:ind w:left="5829" w:hanging="360"/>
+      </w:pPr>
+      <w:rPr>
+        <w:rFonts w:ascii="Courier New" w:hAnsi="Courier New" w:cs="Courier New" w:hint="default"/>
+      </w:rPr>
+    </w:lvl>
+    <w:lvl w:ilvl="8" w:tplc="04100005" w:tentative="1">
+      <w:start w:val="1"/>
+      <w:numFmt w:val="bullet"/>
+      <w:lvlText w:val=""/>
+      <w:lvlJc w:val="left"/>
+      <w:pPr>
+        <w:ind w:left="6549" w:hanging="360"/>
+      </w:pPr>
+      <w:rPr>
+        <w:rFonts w:ascii="Wingdings" w:hAnsi="Wingdings" w:hint="default"/>
+      </w:rPr>
+    </w:lvl>
+  </w:abstractNum>
+  <w:abstractNum w:abstractNumId="3" w15:restartNumberingAfterBreak="0">
     <w:nsid w:val="2CAD138B"/>
     <w:multiLevelType w:val="hybridMultilevel"/>
     <w:tmpl w:val="C8FCE4B4"/>
@@ -1637,7 +1901,7 @@
       </w:pPr>
     </w:lvl>
   </w:abstractNum>
-  <w:abstractNum w:abstractNumId="2" w15:restartNumberingAfterBreak="0">
+  <w:abstractNum w:abstractNumId="4" w15:restartNumberingAfterBreak="0">
     <w:nsid w:val="387235E1"/>
     <w:multiLevelType w:val="hybridMultilevel"/>
     <w:tmpl w:val="8DC65F7C"/>
@@ -1750,7 +2014,7 @@
       </w:rPr>
     </w:lvl>
   </w:abstractNum>
-  <w:abstractNum w:abstractNumId="3" w15:restartNumberingAfterBreak="0">
+  <w:abstractNum w:abstractNumId="5" w15:restartNumberingAfterBreak="0">
     <w:nsid w:val="3BD51406"/>
     <w:multiLevelType w:val="hybridMultilevel"/>
     <w:tmpl w:val="AB58EEC2"/>
@@ -1863,7 +2127,7 @@
       </w:rPr>
     </w:lvl>
   </w:abstractNum>
-  <w:abstractNum w:abstractNumId="4" w15:restartNumberingAfterBreak="0">
+  <w:abstractNum w:abstractNumId="6" w15:restartNumberingAfterBreak="0">
     <w:nsid w:val="54273561"/>
     <w:multiLevelType w:val="hybridMultilevel"/>
     <w:tmpl w:val="D8CC94EE"/>
@@ -1976,7 +2240,120 @@
       </w:rPr>
     </w:lvl>
   </w:abstractNum>
-  <w:abstractNum w:abstractNumId="5" w15:restartNumberingAfterBreak="0">
+  <w:abstractNum w:abstractNumId="7" w15:restartNumberingAfterBreak="0">
+    <w:nsid w:val="5D5A17C5"/>
+    <w:multiLevelType w:val="hybridMultilevel"/>
+    <w:tmpl w:val="18DAC836"/>
+    <w:lvl w:ilvl="0" w:tplc="04100001">
+      <w:start w:val="1"/>
+      <w:numFmt w:val="bullet"/>
+      <w:lvlText w:val=""/>
+      <w:lvlJc w:val="left"/>
+      <w:pPr>
+        <w:ind w:left="720" w:hanging="360"/>
+      </w:pPr>
+      <w:rPr>
+        <w:rFonts w:ascii="Symbol" w:hAnsi="Symbol" w:hint="default"/>
+      </w:rPr>
+    </w:lvl>
+    <w:lvl w:ilvl="1" w:tplc="04100003" w:tentative="1">
+      <w:start w:val="1"/>
+      <w:numFmt w:val="bullet"/>
+      <w:lvlText w:val="o"/>
+      <w:lvlJc w:val="left"/>
+      <w:pPr>
+        <w:ind w:left="1440" w:hanging="360"/>
+      </w:pPr>
+      <w:rPr>
+        <w:rFonts w:ascii="Courier New" w:hAnsi="Courier New" w:cs="Courier New" w:hint="default"/>
+      </w:rPr>
+    </w:lvl>
+    <w:lvl w:ilvl="2" w:tplc="04100005" w:tentative="1">
+      <w:start w:val="1"/>
+      <w:numFmt w:val="bullet"/>
+      <w:lvlText w:val=""/>
+      <w:lvlJc w:val="left"/>
+      <w:pPr>
+        <w:ind w:left="2160" w:hanging="360"/>
+      </w:pPr>
+      <w:rPr>
+        <w:rFonts w:ascii="Wingdings" w:hAnsi="Wingdings" w:hint="default"/>
+      </w:rPr>
+    </w:lvl>
+    <w:lvl w:ilvl="3" w:tplc="04100001" w:tentative="1">
+      <w:start w:val="1"/>
+      <w:numFmt w:val="bullet"/>
+      <w:lvlText w:val=""/>
+      <w:lvlJc w:val="left"/>
+      <w:pPr>
+        <w:ind w:left="2880" w:hanging="360"/>
+      </w:pPr>
+      <w:rPr>
+        <w:rFonts w:ascii="Symbol" w:hAnsi="Symbol" w:hint="default"/>
+      </w:rPr>
+    </w:lvl>
+    <w:lvl w:ilvl="4" w:tplc="04100003" w:tentative="1">
+      <w:start w:val="1"/>
+      <w:numFmt w:val="bullet"/>
+      <w:lvlText w:val="o"/>
+      <w:lvlJc w:val="left"/>
+      <w:pPr>
+        <w:ind w:left="3600" w:hanging="360"/>
+      </w:pPr>
+      <w:rPr>
+        <w:rFonts w:ascii="Courier New" w:hAnsi="Courier New" w:cs="Courier New" w:hint="default"/>
+      </w:rPr>
+    </w:lvl>
+    <w:lvl w:ilvl="5" w:tplc="04100005" w:tentative="1">
+      <w:start w:val="1"/>
+      <w:numFmt w:val="bullet"/>
+      <w:lvlText w:val=""/>
+      <w:lvlJc w:val="left"/>
+      <w:pPr>
+        <w:ind w:left="4320" w:hanging="360"/>
+      </w:pPr>
+      <w:rPr>
+        <w:rFonts w:ascii="Wingdings" w:hAnsi="Wingdings" w:hint="default"/>
+      </w:rPr>
+    </w:lvl>
+    <w:lvl w:ilvl="6" w:tplc="04100001" w:tentative="1">
+      <w:start w:val="1"/>
+      <w:numFmt w:val="bullet"/>
+      <w:lvlText w:val=""/>
+      <w:lvlJc w:val="left"/>
+      <w:pPr>
+        <w:ind w:left="5040" w:hanging="360"/>
+      </w:pPr>
+      <w:rPr>
+        <w:rFonts w:ascii="Symbol" w:hAnsi="Symbol" w:hint="default"/>
+      </w:rPr>
+    </w:lvl>
+    <w:lvl w:ilvl="7" w:tplc="04100003" w:tentative="1">
+      <w:start w:val="1"/>
+      <w:numFmt w:val="bullet"/>
+      <w:lvlText w:val="o"/>
+      <w:lvlJc w:val="left"/>
+      <w:pPr>
+        <w:ind w:left="5760" w:hanging="360"/>
+      </w:pPr>
+      <w:rPr>
+        <w:rFonts w:ascii="Courier New" w:hAnsi="Courier New" w:cs="Courier New" w:hint="default"/>
+      </w:rPr>
+    </w:lvl>
+    <w:lvl w:ilvl="8" w:tplc="04100005" w:tentative="1">
+      <w:start w:val="1"/>
+      <w:numFmt w:val="bullet"/>
+      <w:lvlText w:val=""/>
+      <w:lvlJc w:val="left"/>
+      <w:pPr>
+        <w:ind w:left="6480" w:hanging="360"/>
+      </w:pPr>
+      <w:rPr>
+        <w:rFonts w:ascii="Wingdings" w:hAnsi="Wingdings" w:hint="default"/>
+      </w:rPr>
+    </w:lvl>
+  </w:abstractNum>
+  <w:abstractNum w:abstractNumId="8" w15:restartNumberingAfterBreak="0">
     <w:nsid w:val="64293F37"/>
     <w:multiLevelType w:val="hybridMultilevel"/>
     <w:tmpl w:val="C2CEE1E2"/>
@@ -2065,7 +2442,7 @@
       </w:pPr>
     </w:lvl>
   </w:abstractNum>
-  <w:abstractNum w:abstractNumId="6" w15:restartNumberingAfterBreak="0">
+  <w:abstractNum w:abstractNumId="9" w15:restartNumberingAfterBreak="0">
     <w:nsid w:val="64FB3C10"/>
     <w:multiLevelType w:val="hybridMultilevel"/>
     <w:tmpl w:val="20DCDC8C"/>
@@ -2154,7 +2531,7 @@
       </w:pPr>
     </w:lvl>
   </w:abstractNum>
-  <w:abstractNum w:abstractNumId="7" w15:restartNumberingAfterBreak="0">
+  <w:abstractNum w:abstractNumId="10" w15:restartNumberingAfterBreak="0">
     <w:nsid w:val="71EB1EB0"/>
     <w:multiLevelType w:val="hybridMultilevel"/>
     <w:tmpl w:val="222670E0"/>
@@ -2269,28 +2646,37 @@
     </w:lvl>
   </w:abstractNum>
   <w:num w:numId="1">
-    <w:abstractNumId w:val="6"/>
+    <w:abstractNumId w:val="9"/>
   </w:num>
   <w:num w:numId="2">
-    <w:abstractNumId w:val="7"/>
+    <w:abstractNumId w:val="10"/>
   </w:num>
   <w:num w:numId="3">
-    <w:abstractNumId w:val="5"/>
+    <w:abstractNumId w:val="8"/>
   </w:num>
   <w:num w:numId="4">
-    <w:abstractNumId w:val="1"/>
+    <w:abstractNumId w:val="3"/>
   </w:num>
   <w:num w:numId="5">
-    <w:abstractNumId w:val="2"/>
+    <w:abstractNumId w:val="4"/>
   </w:num>
   <w:num w:numId="6">
     <w:abstractNumId w:val="0"/>
   </w:num>
   <w:num w:numId="7">
-    <w:abstractNumId w:val="3"/>
+    <w:abstractNumId w:val="5"/>
   </w:num>
   <w:num w:numId="8">
-    <w:abstractNumId w:val="4"/>
+    <w:abstractNumId w:val="6"/>
+  </w:num>
+  <w:num w:numId="9">
+    <w:abstractNumId w:val="1"/>
+  </w:num>
+  <w:num w:numId="10">
+    <w:abstractNumId w:val="2"/>
+  </w:num>
+  <w:num w:numId="11">
+    <w:abstractNumId w:val="7"/>
   </w:num>
 </w:numbering>
 </file>

</xml_diff>